<commit_message>
add basic reqs for login endpoint
</commit_message>
<xml_diff>
--- a/docs/SAAMS-SRS.docx
+++ b/docs/SAAMS-SRS.docx
@@ -60,31 +60,7 @@
           <w:szCs w:val="48"/>
           <w:lang w:val="en-GB"/>
         </w:rPr>
-        <w:t>Smart Attendance and Access Management System</w:t>
-      </w:r>
-      <w:r>
-        <w:rPr>
-          <w:sz w:val="48"/>
-          <w:szCs w:val="48"/>
-          <w:lang w:val="en-GB"/>
-        </w:rPr>
-        <w:t xml:space="preserve"> (</w:t>
-      </w:r>
-      <w:r>
-        <w:rPr>
-          <w:sz w:val="48"/>
-          <w:szCs w:val="48"/>
-          <w:lang w:val="en-GB"/>
-        </w:rPr>
-        <w:t>SAAMS</w:t>
-      </w:r>
-      <w:r>
-        <w:rPr>
-          <w:sz w:val="48"/>
-          <w:szCs w:val="48"/>
-          <w:lang w:val="en-GB"/>
-        </w:rPr>
-        <w:t>)</w:t>
+        <w:t>Smart Attendance and Access Management System (SAAMS)</w:t>
       </w:r>
     </w:p>
     <w:p>
@@ -671,35 +647,7 @@
                 <w:szCs w:val="28"/>
                 <w:lang w:val="en-GB"/>
               </w:rPr>
-              <w:t>04</w:t>
-            </w:r>
-            <w:r>
-              <w:rPr>
-                <w:szCs w:val="28"/>
-                <w:lang w:val="en-GB"/>
-              </w:rPr>
-              <w:t>/</w:t>
-            </w:r>
-            <w:r>
-              <w:rPr>
-                <w:szCs w:val="28"/>
-                <w:lang w:val="en-GB"/>
-              </w:rPr>
-              <w:t>11</w:t>
-            </w:r>
-            <w:r>
-              <w:rPr>
-                <w:szCs w:val="28"/>
-                <w:lang w:val="en-GB"/>
-              </w:rPr>
-              <w:t>/202</w:t>
-            </w:r>
-            <w:r>
-              <w:rPr>
-                <w:szCs w:val="28"/>
-                <w:lang w:val="en-GB"/>
-              </w:rPr>
-              <w:t>4</w:t>
+              <w:t>04/11/2024</w:t>
             </w:r>
           </w:p>
         </w:tc>
@@ -2369,19 +2317,7 @@
         <w:rPr>
           <w:lang w:val="en-GB"/>
         </w:rPr>
-        <w:t xml:space="preserve">This project is a solution for </w:t>
-      </w:r>
-      <w:r>
-        <w:rPr>
-          <w:lang w:val="en-GB"/>
-        </w:rPr>
-        <w:t>..</w:t>
-      </w:r>
-      <w:r>
-        <w:rPr>
-          <w:lang w:val="en-GB"/>
-        </w:rPr>
-        <w:t>.</w:t>
+        <w:t>This project is a solution for ...</w:t>
       </w:r>
     </w:p>
     <w:p>
@@ -2410,31 +2346,7 @@
         <w:rPr>
           <w:lang w:val="en-GB"/>
         </w:rPr>
-        <w:t xml:space="preserve">This document aims to capture the requirements for the </w:t>
-      </w:r>
-      <w:r>
-        <w:rPr>
-          <w:lang w:val="en-GB"/>
-        </w:rPr>
-        <w:t>software</w:t>
-      </w:r>
-      <w:r>
-        <w:rPr>
-          <w:lang w:val="en-GB"/>
-        </w:rPr>
-        <w:t xml:space="preserve"> to cater the </w:t>
-      </w:r>
-      <w:r>
-        <w:rPr>
-          <w:lang w:val="en-GB"/>
-        </w:rPr>
-        <w:t>smart attendance and access management</w:t>
-      </w:r>
-      <w:r>
-        <w:rPr>
-          <w:lang w:val="en-GB"/>
-        </w:rPr>
-        <w:t>.</w:t>
+        <w:t>This document aims to capture the requirements for the software to cater the smart attendance and access management.</w:t>
       </w:r>
     </w:p>
     <w:p>
@@ -2469,7 +2381,7 @@
         <w:rPr>
           <w:lang w:val="en-GB"/>
         </w:rPr>
-        <w:t>…</w:t>
+        <w:t>product contains a desktop application developed using Electron and a REST API developed using .NET Core framework. The REST API contains endpoints for User management and User Operations. The desktop application contains interface for managing users, handling different user roles, performing user operations and report generations. TODO: explain in detail.</w:t>
       </w:r>
     </w:p>
     <w:p>
@@ -2563,13 +2475,7 @@
         <w:rPr>
           <w:lang w:val="en-GB"/>
         </w:rPr>
-        <w:t xml:space="preserve">The </w:t>
-      </w:r>
-      <w:r>
-        <w:rPr>
-          <w:lang w:val="en-GB"/>
-        </w:rPr>
-        <w:t>…</w:t>
+        <w:t>The …</w:t>
       </w:r>
     </w:p>
     <w:p>
@@ -2645,6 +2551,7 @@
         <w:rPr>
           <w:lang w:val="en-GB"/>
         </w:rPr>
+        <w:lastRenderedPageBreak/>
         <w:t>User Characteristics</w:t>
       </w:r>
       <w:bookmarkEnd w:id="6"/>
@@ -2659,13 +2566,7 @@
         <w:rPr>
           <w:lang w:val="en-GB"/>
         </w:rPr>
-        <w:t xml:space="preserve">The following application will have </w:t>
-      </w:r>
-      <w:r>
-        <w:rPr>
-          <w:lang w:val="en-GB"/>
-        </w:rPr>
-        <w:t>…</w:t>
+        <w:t>The following application will have …</w:t>
       </w:r>
     </w:p>
     <w:p>
@@ -2888,7 +2789,6 @@
         <w:rPr>
           <w:lang w:val="en-GB"/>
         </w:rPr>
-        <w:lastRenderedPageBreak/>
         <w:t>Specific Requirements</w:t>
       </w:r>
       <w:bookmarkEnd w:id="9"/>
@@ -2940,6 +2840,11 @@
     </w:p>
     <w:p>
       <w:pPr>
+        <w:pStyle w:val="Heading3"/>
+        <w:numPr>
+          <w:ilvl w:val="2"/>
+          <w:numId w:val="10"/>
+        </w:numPr>
         <w:rPr>
           <w:lang w:val="en-GB"/>
         </w:rPr>
@@ -2948,8 +2853,1336 @@
         <w:rPr>
           <w:lang w:val="en-GB"/>
         </w:rPr>
-        <w:t>…</w:t>
+        <w:t>REST API</w:t>
       </w:r>
+    </w:p>
+    <w:p>
+      <w:pPr>
+        <w:pStyle w:val="Heading4"/>
+        <w:rPr>
+          <w:lang w:val="en-GB"/>
+        </w:rPr>
+      </w:pPr>
+      <w:r>
+        <w:rPr>
+          <w:lang w:val="en-GB"/>
+        </w:rPr>
+        <w:t>Login Endpoint</w:t>
+      </w:r>
+    </w:p>
+    <w:p>
+      <w:pPr>
+        <w:rPr>
+          <w:lang w:val="en-GB"/>
+        </w:rPr>
+      </w:pPr>
+      <w:r>
+        <w:rPr>
+          <w:lang w:val="en-GB"/>
+        </w:rPr>
+        <w:t>The request endpoint for login will be as follows:</w:t>
+      </w:r>
+    </w:p>
+    <w:tbl>
+      <w:tblPr>
+        <w:tblStyle w:val="TableGrid"/>
+        <w:tblW w:w="0" w:type="auto"/>
+        <w:tblInd w:w="0" w:type="dxa"/>
+        <w:tblLook w:val="04A0" w:firstRow="1" w:lastRow="0" w:firstColumn="1" w:lastColumn="0" w:noHBand="0" w:noVBand="1"/>
+      </w:tblPr>
+      <w:tblGrid>
+        <w:gridCol w:w="2508"/>
+        <w:gridCol w:w="3244"/>
+        <w:gridCol w:w="3161"/>
+      </w:tblGrid>
+      <w:tr>
+        <w:trPr>
+          <w:trHeight w:val="331"/>
+        </w:trPr>
+        <w:tc>
+          <w:tcPr>
+            <w:tcW w:w="2508" w:type="dxa"/>
+          </w:tcPr>
+          <w:p>
+            <w:pPr>
+              <w:rPr>
+                <w:lang w:val="en-GB"/>
+              </w:rPr>
+            </w:pPr>
+            <w:r>
+              <w:rPr>
+                <w:lang w:val="en-GB"/>
+              </w:rPr>
+              <w:t>ID</w:t>
+            </w:r>
+          </w:p>
+        </w:tc>
+        <w:tc>
+          <w:tcPr>
+            <w:tcW w:w="3244" w:type="dxa"/>
+          </w:tcPr>
+          <w:p>
+            <w:pPr>
+              <w:rPr>
+                <w:lang w:val="en-GB"/>
+              </w:rPr>
+            </w:pPr>
+            <w:r>
+              <w:rPr>
+                <w:lang w:val="en-GB"/>
+              </w:rPr>
+              <w:t>Endpoint</w:t>
+            </w:r>
+          </w:p>
+        </w:tc>
+        <w:tc>
+          <w:tcPr>
+            <w:tcW w:w="3161" w:type="dxa"/>
+          </w:tcPr>
+          <w:p>
+            <w:pPr>
+              <w:rPr>
+                <w:lang w:val="en-GB"/>
+              </w:rPr>
+            </w:pPr>
+            <w:r>
+              <w:rPr>
+                <w:lang w:val="en-GB"/>
+              </w:rPr>
+              <w:t>HTTP Method</w:t>
+            </w:r>
+          </w:p>
+        </w:tc>
+      </w:tr>
+      <w:tr>
+        <w:trPr>
+          <w:trHeight w:val="331"/>
+        </w:trPr>
+        <w:tc>
+          <w:tcPr>
+            <w:tcW w:w="2508" w:type="dxa"/>
+          </w:tcPr>
+          <w:p>
+            <w:pPr>
+              <w:rPr>
+                <w:lang w:val="en-GB"/>
+              </w:rPr>
+            </w:pPr>
+            <w:r>
+              <w:rPr>
+                <w:lang w:val="en-GB"/>
+              </w:rPr>
+              <w:t>RA_EP_LE_1</w:t>
+            </w:r>
+          </w:p>
+        </w:tc>
+        <w:tc>
+          <w:tcPr>
+            <w:tcW w:w="3244" w:type="dxa"/>
+          </w:tcPr>
+          <w:p>
+            <w:pPr>
+              <w:rPr>
+                <w:lang w:val="en-GB"/>
+              </w:rPr>
+            </w:pPr>
+            <w:r>
+              <w:rPr>
+                <w:lang w:val="en-GB"/>
+              </w:rPr>
+              <w:t>/api/login</w:t>
+            </w:r>
+          </w:p>
+        </w:tc>
+        <w:tc>
+          <w:tcPr>
+            <w:tcW w:w="3161" w:type="dxa"/>
+          </w:tcPr>
+          <w:p>
+            <w:pPr>
+              <w:rPr>
+                <w:lang w:val="en-GB"/>
+              </w:rPr>
+            </w:pPr>
+            <w:r>
+              <w:rPr>
+                <w:lang w:val="en-GB"/>
+              </w:rPr>
+              <w:t>POST</w:t>
+            </w:r>
+          </w:p>
+        </w:tc>
+      </w:tr>
+    </w:tbl>
+    <w:p>
+      <w:pPr>
+        <w:rPr>
+          <w:lang w:val="en-GB"/>
+        </w:rPr>
+      </w:pPr>
+    </w:p>
+    <w:p>
+      <w:pPr>
+        <w:rPr>
+          <w:lang w:val="en-GB"/>
+        </w:rPr>
+      </w:pPr>
+      <w:r>
+        <w:rPr>
+          <w:lang w:val="en-GB"/>
+        </w:rPr>
+        <w:t>The request data for the endpoint will be as follows:</w:t>
+      </w:r>
+    </w:p>
+    <w:tbl>
+      <w:tblPr>
+        <w:tblStyle w:val="TableGrid"/>
+        <w:tblW w:w="0" w:type="auto"/>
+        <w:tblInd w:w="0" w:type="dxa"/>
+        <w:tblLook w:val="04A0" w:firstRow="1" w:lastRow="0" w:firstColumn="1" w:lastColumn="0" w:noHBand="0" w:noVBand="1"/>
+      </w:tblPr>
+      <w:tblGrid>
+        <w:gridCol w:w="2547"/>
+        <w:gridCol w:w="6803"/>
+      </w:tblGrid>
+      <w:tr>
+        <w:tc>
+          <w:tcPr>
+            <w:tcW w:w="2547" w:type="dxa"/>
+          </w:tcPr>
+          <w:p>
+            <w:pPr>
+              <w:rPr>
+                <w:lang w:val="en-GB"/>
+              </w:rPr>
+            </w:pPr>
+            <w:r>
+              <w:rPr>
+                <w:lang w:val="en-GB"/>
+              </w:rPr>
+              <w:t>ID</w:t>
+            </w:r>
+          </w:p>
+        </w:tc>
+        <w:tc>
+          <w:tcPr>
+            <w:tcW w:w="6803" w:type="dxa"/>
+          </w:tcPr>
+          <w:p>
+            <w:pPr>
+              <w:rPr>
+                <w:lang w:val="en-GB"/>
+              </w:rPr>
+            </w:pPr>
+            <w:r>
+              <w:rPr>
+                <w:lang w:val="en-GB"/>
+              </w:rPr>
+              <w:t>Data</w:t>
+            </w:r>
+          </w:p>
+        </w:tc>
+      </w:tr>
+      <w:tr>
+        <w:tc>
+          <w:tcPr>
+            <w:tcW w:w="2547" w:type="dxa"/>
+          </w:tcPr>
+          <w:p>
+            <w:pPr>
+              <w:rPr>
+                <w:lang w:val="en-GB"/>
+              </w:rPr>
+            </w:pPr>
+            <w:r>
+              <w:rPr>
+                <w:lang w:val="en-GB"/>
+              </w:rPr>
+              <w:t>RA_RQ_LE_1</w:t>
+            </w:r>
+          </w:p>
+        </w:tc>
+        <w:tc>
+          <w:tcPr>
+            <w:tcW w:w="6803" w:type="dxa"/>
+          </w:tcPr>
+          <w:p>
+            <w:pPr>
+              <w:rPr>
+                <w:lang w:val="en-GB"/>
+              </w:rPr>
+            </w:pPr>
+            <w:r>
+              <w:rPr>
+                <w:lang w:val="en-GB"/>
+              </w:rPr>
+              <w:t>{</w:t>
+            </w:r>
+          </w:p>
+          <w:p>
+            <w:pPr>
+              <w:rPr>
+                <w:lang w:val="en-GB"/>
+              </w:rPr>
+            </w:pPr>
+            <w:r>
+              <w:rPr>
+                <w:lang w:val="en-GB"/>
+              </w:rPr>
+              <w:t xml:space="preserve">  "userName": "string",</w:t>
+            </w:r>
+          </w:p>
+          <w:p>
+            <w:pPr>
+              <w:rPr>
+                <w:lang w:val="en-GB"/>
+              </w:rPr>
+            </w:pPr>
+            <w:r>
+              <w:rPr>
+                <w:lang w:val="en-GB"/>
+              </w:rPr>
+              <w:t xml:space="preserve">  "password": "string"</w:t>
+            </w:r>
+          </w:p>
+          <w:p>
+            <w:pPr>
+              <w:rPr>
+                <w:lang w:val="en-GB"/>
+              </w:rPr>
+            </w:pPr>
+            <w:r>
+              <w:rPr>
+                <w:lang w:val="en-GB"/>
+              </w:rPr>
+              <w:t>}</w:t>
+            </w:r>
+          </w:p>
+        </w:tc>
+      </w:tr>
+    </w:tbl>
+    <w:p>
+      <w:pPr>
+        <w:rPr>
+          <w:lang w:val="en-GB"/>
+        </w:rPr>
+      </w:pPr>
+    </w:p>
+    <w:p>
+      <w:pPr>
+        <w:rPr>
+          <w:lang w:val="en-GB"/>
+        </w:rPr>
+      </w:pPr>
+      <w:r>
+        <w:rPr>
+          <w:lang w:val="en-GB"/>
+        </w:rPr>
+        <w:t>The response from the endpoint will be as follows:</w:t>
+      </w:r>
+    </w:p>
+    <w:tbl>
+      <w:tblPr>
+        <w:tblStyle w:val="TableGrid"/>
+        <w:tblW w:w="0" w:type="auto"/>
+        <w:tblInd w:w="0" w:type="dxa"/>
+        <w:tblLook w:val="04A0" w:firstRow="1" w:lastRow="0" w:firstColumn="1" w:lastColumn="0" w:noHBand="0" w:noVBand="1"/>
+      </w:tblPr>
+      <w:tblGrid>
+        <w:gridCol w:w="2547"/>
+        <w:gridCol w:w="4961"/>
+        <w:gridCol w:w="1842"/>
+      </w:tblGrid>
+      <w:tr>
+        <w:tc>
+          <w:tcPr>
+            <w:tcW w:w="2547" w:type="dxa"/>
+          </w:tcPr>
+          <w:p>
+            <w:pPr>
+              <w:rPr>
+                <w:lang w:val="en-GB"/>
+              </w:rPr>
+            </w:pPr>
+            <w:r>
+              <w:rPr>
+                <w:lang w:val="en-GB"/>
+              </w:rPr>
+              <w:t>ID</w:t>
+            </w:r>
+          </w:p>
+        </w:tc>
+        <w:tc>
+          <w:tcPr>
+            <w:tcW w:w="4961" w:type="dxa"/>
+          </w:tcPr>
+          <w:p>
+            <w:pPr>
+              <w:rPr>
+                <w:lang w:val="en-GB"/>
+              </w:rPr>
+            </w:pPr>
+            <w:r>
+              <w:rPr>
+                <w:lang w:val="en-GB"/>
+              </w:rPr>
+              <w:t>Response</w:t>
+            </w:r>
+          </w:p>
+        </w:tc>
+        <w:tc>
+          <w:tcPr>
+            <w:tcW w:w="1842" w:type="dxa"/>
+          </w:tcPr>
+          <w:p>
+            <w:pPr>
+              <w:rPr>
+                <w:lang w:val="en-GB"/>
+              </w:rPr>
+            </w:pPr>
+            <w:r>
+              <w:rPr>
+                <w:lang w:val="en-GB"/>
+              </w:rPr>
+              <w:t>HTTP Status</w:t>
+            </w:r>
+          </w:p>
+        </w:tc>
+      </w:tr>
+      <w:tr>
+        <w:tc>
+          <w:tcPr>
+            <w:tcW w:w="2547" w:type="dxa"/>
+          </w:tcPr>
+          <w:p>
+            <w:pPr>
+              <w:rPr>
+                <w:lang w:val="en-GB"/>
+              </w:rPr>
+            </w:pPr>
+            <w:r>
+              <w:rPr>
+                <w:lang w:val="en-GB"/>
+              </w:rPr>
+              <w:t>RA_RS_LE_1</w:t>
+            </w:r>
+          </w:p>
+        </w:tc>
+        <w:tc>
+          <w:tcPr>
+            <w:tcW w:w="4961" w:type="dxa"/>
+          </w:tcPr>
+          <w:p>
+            <w:pPr>
+              <w:rPr>
+                <w:lang w:val="en-US"/>
+              </w:rPr>
+            </w:pPr>
+            <w:r>
+              <w:rPr>
+                <w:lang w:val="en-US"/>
+              </w:rPr>
+              <w:t>Under nominal conditions then</w:t>
+            </w:r>
+            <w:r>
+              <w:rPr>
+                <w:lang w:val="en-US"/>
+              </w:rPr>
+              <w:t xml:space="preserve"> the response is -</w:t>
+            </w:r>
+          </w:p>
+          <w:p>
+            <w:pPr>
+              <w:rPr>
+                <w:lang w:val="en-US"/>
+              </w:rPr>
+            </w:pPr>
+            <w:r>
+              <w:rPr>
+                <w:lang w:val="en-US"/>
+              </w:rPr>
+              <w:t>{</w:t>
+            </w:r>
+          </w:p>
+          <w:p>
+            <w:pPr>
+              <w:rPr>
+                <w:lang w:val="en-US"/>
+              </w:rPr>
+            </w:pPr>
+            <w:r>
+              <w:rPr>
+                <w:lang w:val="en-US"/>
+              </w:rPr>
+              <w:t xml:space="preserve">  "message": "</w:t>
+            </w:r>
+            <w:r>
+              <w:rPr>
+                <w:lang w:val="en-US"/>
+              </w:rPr>
+              <w:t>Login successful</w:t>
+            </w:r>
+            <w:r>
+              <w:rPr>
+                <w:lang w:val="en-US"/>
+              </w:rPr>
+              <w:t>",</w:t>
+            </w:r>
+          </w:p>
+          <w:p>
+            <w:pPr>
+              <w:rPr>
+                <w:lang w:val="en-US"/>
+              </w:rPr>
+            </w:pPr>
+            <w:r>
+              <w:rPr>
+                <w:lang w:val="en-US"/>
+              </w:rPr>
+              <w:t xml:space="preserve">  "status": </w:t>
+            </w:r>
+            <w:r>
+              <w:rPr>
+                <w:lang w:val="en-US"/>
+              </w:rPr>
+              <w:t>true</w:t>
+            </w:r>
+            <w:r>
+              <w:rPr>
+                <w:lang w:val="en-US"/>
+              </w:rPr>
+              <w:t>,</w:t>
+            </w:r>
+          </w:p>
+          <w:p>
+            <w:pPr>
+              <w:rPr>
+                <w:lang w:val="en-US"/>
+              </w:rPr>
+            </w:pPr>
+            <w:r>
+              <w:rPr>
+                <w:lang w:val="en-US"/>
+              </w:rPr>
+              <w:t xml:space="preserve">  "user": {</w:t>
+            </w:r>
+          </w:p>
+          <w:p>
+            <w:pPr>
+              <w:rPr>
+                <w:lang w:val="en-US"/>
+              </w:rPr>
+            </w:pPr>
+            <w:r>
+              <w:rPr>
+                <w:lang w:val="en-US"/>
+              </w:rPr>
+              <w:t xml:space="preserve">    "id": </w:t>
+            </w:r>
+            <w:r>
+              <w:rPr>
+                <w:lang w:val="en-US"/>
+              </w:rPr>
+              <w:t>uint</w:t>
+            </w:r>
+            <w:r>
+              <w:rPr>
+                <w:lang w:val="en-US"/>
+              </w:rPr>
+              <w:t>,</w:t>
+            </w:r>
+          </w:p>
+          <w:p>
+            <w:pPr>
+              <w:rPr>
+                <w:lang w:val="en-US"/>
+              </w:rPr>
+            </w:pPr>
+            <w:r>
+              <w:rPr>
+                <w:lang w:val="en-US"/>
+              </w:rPr>
+              <w:t xml:space="preserve">    "createdAt":</w:t>
+            </w:r>
+            <w:r>
+              <w:rPr>
+                <w:lang w:val="en-US"/>
+              </w:rPr>
+              <w:t xml:space="preserve"> </w:t>
+            </w:r>
+            <w:r>
+              <w:rPr>
+                <w:lang w:val="en-US"/>
+              </w:rPr>
+              <w:t>"</w:t>
+            </w:r>
+            <w:r>
+              <w:rPr>
+                <w:lang w:val="en-US"/>
+              </w:rPr>
+              <w:t>YYYY</w:t>
+            </w:r>
+            <w:r>
+              <w:rPr>
+                <w:lang w:val="en-US"/>
+              </w:rPr>
+              <w:t>-</w:t>
+            </w:r>
+            <w:r>
+              <w:rPr>
+                <w:lang w:val="en-US"/>
+              </w:rPr>
+              <w:t>MM</w:t>
+            </w:r>
+            <w:r>
+              <w:rPr>
+                <w:lang w:val="en-US"/>
+              </w:rPr>
+              <w:t>-</w:t>
+            </w:r>
+            <w:r>
+              <w:rPr>
+                <w:lang w:val="en-US"/>
+              </w:rPr>
+              <w:t>DD</w:t>
+            </w:r>
+            <w:r>
+              <w:rPr>
+                <w:lang w:val="en-US"/>
+              </w:rPr>
+              <w:t>T</w:t>
+            </w:r>
+            <w:r>
+              <w:rPr>
+                <w:lang w:val="en-US"/>
+              </w:rPr>
+              <w:t>hh</w:t>
+            </w:r>
+            <w:r>
+              <w:rPr>
+                <w:lang w:val="en-US"/>
+              </w:rPr>
+              <w:t>:</w:t>
+            </w:r>
+            <w:r>
+              <w:rPr>
+                <w:lang w:val="en-US"/>
+              </w:rPr>
+              <w:t>MM</w:t>
+            </w:r>
+            <w:r>
+              <w:rPr>
+                <w:lang w:val="en-US"/>
+              </w:rPr>
+              <w:t>:</w:t>
+            </w:r>
+            <w:r>
+              <w:rPr>
+                <w:lang w:val="en-US"/>
+              </w:rPr>
+              <w:t>ss</w:t>
+            </w:r>
+            <w:r>
+              <w:rPr>
+                <w:lang w:val="en-US"/>
+              </w:rPr>
+              <w:t>.</w:t>
+            </w:r>
+            <w:r>
+              <w:rPr>
+                <w:lang w:val="en-US"/>
+              </w:rPr>
+              <w:t>xxx</w:t>
+            </w:r>
+            <w:r>
+              <w:rPr>
+                <w:lang w:val="en-US"/>
+              </w:rPr>
+              <w:t>Z",</w:t>
+            </w:r>
+          </w:p>
+          <w:p>
+            <w:pPr>
+              <w:rPr>
+                <w:lang w:val="en-US"/>
+              </w:rPr>
+            </w:pPr>
+            <w:r>
+              <w:rPr>
+                <w:lang w:val="en-US"/>
+              </w:rPr>
+              <w:t xml:space="preserve">    "updatedAt": "YYYY-MM-DDT</w:t>
+            </w:r>
+            <w:r>
+              <w:rPr>
+                <w:lang w:val="en-US"/>
+              </w:rPr>
+              <w:t>hh</w:t>
+            </w:r>
+            <w:r>
+              <w:rPr>
+                <w:lang w:val="en-US"/>
+              </w:rPr>
+              <w:t>:</w:t>
+            </w:r>
+            <w:r>
+              <w:rPr>
+                <w:lang w:val="en-US"/>
+              </w:rPr>
+              <w:t>MM</w:t>
+            </w:r>
+            <w:r>
+              <w:rPr>
+                <w:lang w:val="en-US"/>
+              </w:rPr>
+              <w:t>:</w:t>
+            </w:r>
+            <w:r>
+              <w:rPr>
+                <w:lang w:val="en-US"/>
+              </w:rPr>
+              <w:t>ss</w:t>
+            </w:r>
+            <w:r>
+              <w:rPr>
+                <w:lang w:val="en-US"/>
+              </w:rPr>
+              <w:t>.</w:t>
+            </w:r>
+            <w:r>
+              <w:rPr>
+                <w:lang w:val="en-US"/>
+              </w:rPr>
+              <w:t>xxx</w:t>
+            </w:r>
+            <w:r>
+              <w:rPr>
+                <w:lang w:val="en-US"/>
+              </w:rPr>
+              <w:t>Z",</w:t>
+            </w:r>
+          </w:p>
+          <w:p>
+            <w:pPr>
+              <w:rPr>
+                <w:lang w:val="en-US"/>
+              </w:rPr>
+            </w:pPr>
+            <w:r>
+              <w:rPr>
+                <w:lang w:val="en-US"/>
+              </w:rPr>
+              <w:lastRenderedPageBreak/>
+              <w:t xml:space="preserve">    "userName": "string",</w:t>
+            </w:r>
+          </w:p>
+          <w:p>
+            <w:pPr>
+              <w:rPr>
+                <w:lang w:val="en-US"/>
+              </w:rPr>
+            </w:pPr>
+            <w:r>
+              <w:rPr>
+                <w:lang w:val="en-US"/>
+              </w:rPr>
+              <w:t xml:space="preserve">    "password": "string",</w:t>
+            </w:r>
+          </w:p>
+          <w:p>
+            <w:pPr>
+              <w:rPr>
+                <w:lang w:val="en-US"/>
+              </w:rPr>
+            </w:pPr>
+            <w:r>
+              <w:rPr>
+                <w:lang w:val="en-US"/>
+              </w:rPr>
+              <w:t xml:space="preserve">    "firstName": "string",</w:t>
+            </w:r>
+          </w:p>
+          <w:p>
+            <w:pPr>
+              <w:rPr>
+                <w:lang w:val="en-US"/>
+              </w:rPr>
+            </w:pPr>
+            <w:r>
+              <w:rPr>
+                <w:lang w:val="en-US"/>
+              </w:rPr>
+              <w:t xml:space="preserve">    "lastName": "string",</w:t>
+            </w:r>
+          </w:p>
+          <w:p>
+            <w:pPr>
+              <w:rPr>
+                <w:lang w:val="en-US"/>
+              </w:rPr>
+            </w:pPr>
+            <w:r>
+              <w:rPr>
+                <w:lang w:val="en-US"/>
+              </w:rPr>
+              <w:t xml:space="preserve">    "email": "string",</w:t>
+            </w:r>
+          </w:p>
+          <w:p>
+            <w:pPr>
+              <w:rPr>
+                <w:lang w:val="en-US"/>
+              </w:rPr>
+            </w:pPr>
+            <w:r>
+              <w:rPr>
+                <w:lang w:val="en-US"/>
+              </w:rPr>
+              <w:t xml:space="preserve">    "phone": "string",</w:t>
+            </w:r>
+          </w:p>
+          <w:p>
+            <w:pPr>
+              <w:rPr>
+                <w:lang w:val="en-US"/>
+              </w:rPr>
+            </w:pPr>
+            <w:r>
+              <w:rPr>
+                <w:lang w:val="en-US"/>
+              </w:rPr>
+              <w:t xml:space="preserve">    "sex": "string",</w:t>
+            </w:r>
+          </w:p>
+          <w:p>
+            <w:pPr>
+              <w:rPr>
+                <w:lang w:val="en-US"/>
+              </w:rPr>
+            </w:pPr>
+            <w:r>
+              <w:rPr>
+                <w:lang w:val="en-US"/>
+              </w:rPr>
+              <w:t xml:space="preserve">    "dateOfBirth": </w:t>
+            </w:r>
+            <w:r>
+              <w:rPr>
+                <w:lang w:val="en-US"/>
+              </w:rPr>
+              <w:t>“YYYY-MM-DD”</w:t>
+            </w:r>
+            <w:r>
+              <w:rPr>
+                <w:lang w:val="en-US"/>
+              </w:rPr>
+              <w:t>,</w:t>
+            </w:r>
+          </w:p>
+          <w:p>
+            <w:pPr>
+              <w:rPr>
+                <w:lang w:val="en-US"/>
+              </w:rPr>
+            </w:pPr>
+            <w:r>
+              <w:rPr>
+                <w:lang w:val="en-US"/>
+              </w:rPr>
+              <w:t xml:space="preserve">    "dateOfJoining": </w:t>
+            </w:r>
+            <w:r>
+              <w:rPr>
+                <w:lang w:val="en-US"/>
+              </w:rPr>
+              <w:t>“YYYY-MM-DD”</w:t>
+            </w:r>
+            <w:r>
+              <w:rPr>
+                <w:lang w:val="en-US"/>
+              </w:rPr>
+              <w:t>,</w:t>
+            </w:r>
+          </w:p>
+          <w:p>
+            <w:pPr>
+              <w:rPr>
+                <w:lang w:val="en-US"/>
+              </w:rPr>
+            </w:pPr>
+            <w:r>
+              <w:rPr>
+                <w:lang w:val="en-US"/>
+              </w:rPr>
+              <w:t xml:space="preserve">    "roleId": 0,</w:t>
+            </w:r>
+          </w:p>
+          <w:p>
+            <w:pPr>
+              <w:rPr>
+                <w:lang w:val="en-US"/>
+              </w:rPr>
+            </w:pPr>
+            <w:r>
+              <w:rPr>
+                <w:lang w:val="en-US"/>
+              </w:rPr>
+              <w:t xml:space="preserve">    "companyId": 0,</w:t>
+            </w:r>
+          </w:p>
+          <w:p>
+            <w:pPr>
+              <w:rPr>
+                <w:lang w:val="en-US"/>
+              </w:rPr>
+            </w:pPr>
+            <w:r>
+              <w:rPr>
+                <w:lang w:val="en-US"/>
+              </w:rPr>
+              <w:t xml:space="preserve">    "designationId": 0,</w:t>
+            </w:r>
+          </w:p>
+          <w:p>
+            <w:pPr>
+              <w:rPr>
+                <w:lang w:val="en-US"/>
+              </w:rPr>
+            </w:pPr>
+            <w:r>
+              <w:rPr>
+                <w:lang w:val="en-US"/>
+              </w:rPr>
+              <w:t xml:space="preserve">    "departmentId": 0,</w:t>
+            </w:r>
+          </w:p>
+          <w:p>
+            <w:pPr>
+              <w:rPr>
+                <w:lang w:val="en-US"/>
+              </w:rPr>
+            </w:pPr>
+            <w:r>
+              <w:rPr>
+                <w:lang w:val="en-US"/>
+              </w:rPr>
+              <w:t xml:space="preserve">    "shiftId": 0</w:t>
+            </w:r>
+          </w:p>
+          <w:p>
+            <w:pPr>
+              <w:rPr>
+                <w:lang w:val="en-US"/>
+              </w:rPr>
+            </w:pPr>
+            <w:r>
+              <w:rPr>
+                <w:lang w:val="en-US"/>
+              </w:rPr>
+              <w:t xml:space="preserve">  },</w:t>
+            </w:r>
+          </w:p>
+          <w:p>
+            <w:pPr>
+              <w:rPr>
+                <w:lang w:val="en-US"/>
+              </w:rPr>
+            </w:pPr>
+            <w:r>
+              <w:rPr>
+                <w:lang w:val="en-US"/>
+              </w:rPr>
+              <w:t xml:space="preserve">  "users": </w:t>
+            </w:r>
+            <w:r>
+              <w:rPr>
+                <w:lang w:val="en-US"/>
+              </w:rPr>
+              <w:t>null</w:t>
+            </w:r>
+          </w:p>
+          <w:p>
+            <w:pPr>
+              <w:rPr>
+                <w:lang w:val="en-US"/>
+              </w:rPr>
+            </w:pPr>
+            <w:r>
+              <w:rPr>
+                <w:lang w:val="en-US"/>
+              </w:rPr>
+              <w:t>}</w:t>
+            </w:r>
+          </w:p>
+          <w:p>
+            <w:pPr>
+              <w:rPr>
+                <w:lang w:val="en-GB"/>
+              </w:rPr>
+            </w:pPr>
+          </w:p>
+        </w:tc>
+        <w:tc>
+          <w:tcPr>
+            <w:tcW w:w="1842" w:type="dxa"/>
+          </w:tcPr>
+          <w:p>
+            <w:pPr>
+              <w:rPr>
+                <w:lang w:val="en-GB"/>
+              </w:rPr>
+            </w:pPr>
+            <w:r>
+              <w:rPr>
+                <w:lang w:val="en-GB"/>
+              </w:rPr>
+              <w:lastRenderedPageBreak/>
+              <w:t>200</w:t>
+            </w:r>
+          </w:p>
+        </w:tc>
+      </w:tr>
+      <w:tr>
+        <w:tc>
+          <w:tcPr>
+            <w:tcW w:w="2547" w:type="dxa"/>
+          </w:tcPr>
+          <w:p>
+            <w:pPr>
+              <w:rPr>
+                <w:lang w:val="en-GB"/>
+              </w:rPr>
+            </w:pPr>
+            <w:r>
+              <w:rPr>
+                <w:lang w:val="en-GB"/>
+              </w:rPr>
+              <w:t>RA_RS_LE_</w:t>
+            </w:r>
+            <w:r>
+              <w:rPr>
+                <w:lang w:val="en-GB"/>
+              </w:rPr>
+              <w:t>2</w:t>
+            </w:r>
+          </w:p>
+        </w:tc>
+        <w:tc>
+          <w:tcPr>
+            <w:tcW w:w="4961" w:type="dxa"/>
+          </w:tcPr>
+          <w:p>
+            <w:pPr>
+              <w:rPr>
+                <w:lang w:val="en-GB"/>
+              </w:rPr>
+            </w:pPr>
+            <w:r>
+              <w:rPr>
+                <w:lang w:val="en-GB"/>
+              </w:rPr>
+              <w:t>If the request contains no data</w:t>
+            </w:r>
+          </w:p>
+          <w:p>
+            <w:pPr>
+              <w:rPr>
+                <w:lang w:val="en-US"/>
+              </w:rPr>
+            </w:pPr>
+            <w:r>
+              <w:rPr>
+                <w:lang w:val="en-US"/>
+              </w:rPr>
+              <w:t>{</w:t>
+            </w:r>
+          </w:p>
+          <w:p>
+            <w:pPr>
+              <w:rPr>
+                <w:lang w:val="en-US"/>
+              </w:rPr>
+            </w:pPr>
+            <w:r>
+              <w:rPr>
+                <w:lang w:val="en-US"/>
+              </w:rPr>
+              <w:t xml:space="preserve">  "message": "</w:t>
+            </w:r>
+            <w:r>
+              <w:rPr>
+                <w:lang w:val="en-US"/>
+              </w:rPr>
+              <w:t xml:space="preserve">Login </w:t>
+            </w:r>
+            <w:r>
+              <w:rPr>
+                <w:lang w:val="en-US"/>
+              </w:rPr>
+              <w:t>failed</w:t>
+            </w:r>
+            <w:r>
+              <w:rPr>
+                <w:lang w:val="en-US"/>
+              </w:rPr>
+              <w:t>",</w:t>
+            </w:r>
+          </w:p>
+          <w:p>
+            <w:pPr>
+              <w:rPr>
+                <w:lang w:val="en-US"/>
+              </w:rPr>
+            </w:pPr>
+            <w:r>
+              <w:rPr>
+                <w:lang w:val="en-US"/>
+              </w:rPr>
+              <w:t xml:space="preserve">  "status": </w:t>
+            </w:r>
+            <w:r>
+              <w:rPr>
+                <w:lang w:val="en-US"/>
+              </w:rPr>
+              <w:t>false</w:t>
+            </w:r>
+            <w:r>
+              <w:rPr>
+                <w:lang w:val="en-US"/>
+              </w:rPr>
+              <w:t>,</w:t>
+            </w:r>
+          </w:p>
+          <w:p>
+            <w:pPr>
+              <w:rPr>
+                <w:lang w:val="en-US"/>
+              </w:rPr>
+            </w:pPr>
+            <w:r>
+              <w:rPr>
+                <w:lang w:val="en-US"/>
+              </w:rPr>
+              <w:t xml:space="preserve">  “user”: null,</w:t>
+            </w:r>
+          </w:p>
+          <w:p>
+            <w:pPr>
+              <w:rPr>
+                <w:lang w:val="en-US"/>
+              </w:rPr>
+            </w:pPr>
+            <w:r>
+              <w:rPr>
+                <w:lang w:val="en-US"/>
+              </w:rPr>
+              <w:t xml:space="preserve">  “users”: null</w:t>
+            </w:r>
+          </w:p>
+          <w:p>
+            <w:pPr>
+              <w:rPr>
+                <w:lang w:val="en-US"/>
+              </w:rPr>
+            </w:pPr>
+            <w:r>
+              <w:rPr>
+                <w:lang w:val="en-US"/>
+              </w:rPr>
+              <w:t>}</w:t>
+            </w:r>
+          </w:p>
+        </w:tc>
+        <w:tc>
+          <w:tcPr>
+            <w:tcW w:w="1842" w:type="dxa"/>
+          </w:tcPr>
+          <w:p>
+            <w:pPr>
+              <w:rPr>
+                <w:lang w:val="en-GB"/>
+              </w:rPr>
+            </w:pPr>
+            <w:r>
+              <w:rPr>
+                <w:lang w:val="en-GB"/>
+              </w:rPr>
+              <w:t>400</w:t>
+            </w:r>
+          </w:p>
+        </w:tc>
+      </w:tr>
+      <w:tr>
+        <w:tc>
+          <w:tcPr>
+            <w:tcW w:w="2547" w:type="dxa"/>
+          </w:tcPr>
+          <w:p>
+            <w:pPr>
+              <w:rPr>
+                <w:lang w:val="en-GB"/>
+              </w:rPr>
+            </w:pPr>
+            <w:r>
+              <w:rPr>
+                <w:lang w:val="en-GB"/>
+              </w:rPr>
+              <w:t>RA_RS_LE_</w:t>
+            </w:r>
+            <w:r>
+              <w:rPr>
+                <w:lang w:val="en-GB"/>
+              </w:rPr>
+              <w:t>3</w:t>
+            </w:r>
+          </w:p>
+        </w:tc>
+        <w:tc>
+          <w:tcPr>
+            <w:tcW w:w="4961" w:type="dxa"/>
+          </w:tcPr>
+          <w:p>
+            <w:pPr>
+              <w:rPr>
+                <w:lang w:val="en-US"/>
+              </w:rPr>
+            </w:pPr>
+            <w:r>
+              <w:rPr>
+                <w:lang w:val="en-US"/>
+              </w:rPr>
+              <w:t>If the username or password is wrong</w:t>
+            </w:r>
+          </w:p>
+          <w:p>
+            <w:pPr>
+              <w:rPr>
+                <w:lang w:val="en-US"/>
+              </w:rPr>
+            </w:pPr>
+            <w:r>
+              <w:rPr>
+                <w:lang w:val="en-US"/>
+              </w:rPr>
+              <w:t>{</w:t>
+            </w:r>
+          </w:p>
+          <w:p>
+            <w:pPr>
+              <w:rPr>
+                <w:lang w:val="en-US"/>
+              </w:rPr>
+            </w:pPr>
+            <w:r>
+              <w:rPr>
+                <w:lang w:val="en-US"/>
+              </w:rPr>
+              <w:t xml:space="preserve">  "message": "</w:t>
+            </w:r>
+            <w:r>
+              <w:rPr>
+                <w:lang w:val="en-US"/>
+              </w:rPr>
+              <w:t>Login failed</w:t>
+            </w:r>
+            <w:r>
+              <w:rPr>
+                <w:lang w:val="en-US"/>
+              </w:rPr>
+              <w:t>",</w:t>
+            </w:r>
+          </w:p>
+          <w:p>
+            <w:pPr>
+              <w:rPr>
+                <w:lang w:val="en-US"/>
+              </w:rPr>
+            </w:pPr>
+            <w:r>
+              <w:rPr>
+                <w:lang w:val="en-US"/>
+              </w:rPr>
+              <w:t xml:space="preserve">  "status": </w:t>
+            </w:r>
+            <w:r>
+              <w:rPr>
+                <w:lang w:val="en-US"/>
+              </w:rPr>
+              <w:t>false</w:t>
+            </w:r>
+            <w:r>
+              <w:rPr>
+                <w:lang w:val="en-US"/>
+              </w:rPr>
+              <w:t>,</w:t>
+            </w:r>
+          </w:p>
+          <w:p>
+            <w:pPr>
+              <w:rPr>
+                <w:lang w:val="en-US"/>
+              </w:rPr>
+            </w:pPr>
+            <w:r>
+              <w:rPr>
+                <w:lang w:val="en-US"/>
+              </w:rPr>
+              <w:t xml:space="preserve">  “user”: null,</w:t>
+            </w:r>
+          </w:p>
+          <w:p>
+            <w:pPr>
+              <w:rPr>
+                <w:lang w:val="en-US"/>
+              </w:rPr>
+            </w:pPr>
+            <w:r>
+              <w:rPr>
+                <w:lang w:val="en-US"/>
+              </w:rPr>
+              <w:t xml:space="preserve">  “users”: null</w:t>
+            </w:r>
+          </w:p>
+          <w:p>
+            <w:pPr>
+              <w:rPr>
+                <w:lang w:val="en-US"/>
+              </w:rPr>
+            </w:pPr>
+            <w:r>
+              <w:rPr>
+                <w:lang w:val="en-US"/>
+              </w:rPr>
+              <w:t>}</w:t>
+            </w:r>
+          </w:p>
+        </w:tc>
+        <w:tc>
+          <w:tcPr>
+            <w:tcW w:w="1842" w:type="dxa"/>
+          </w:tcPr>
+          <w:p>
+            <w:pPr>
+              <w:rPr>
+                <w:lang w:val="en-GB"/>
+              </w:rPr>
+            </w:pPr>
+            <w:r>
+              <w:rPr>
+                <w:lang w:val="en-GB"/>
+              </w:rPr>
+              <w:t>404</w:t>
+            </w:r>
+          </w:p>
+        </w:tc>
+      </w:tr>
+    </w:tbl>
+    <w:p>
+      <w:pPr>
+        <w:rPr>
+          <w:lang w:val="en-GB"/>
+        </w:rPr>
+      </w:pPr>
     </w:p>
     <w:sectPr>
       <w:pgSz w:w="12240" w:h="15840"/>
@@ -3994,99 +5227,30 @@
   </w:num>
   <w:num w:numId="2" w16cid:durableId="1368221523">
     <w:abstractNumId w:val="0"/>
-    <w:lvlOverride w:ilvl="0"/>
-    <w:lvlOverride w:ilvl="1"/>
-    <w:lvlOverride w:ilvl="2"/>
-    <w:lvlOverride w:ilvl="3"/>
-    <w:lvlOverride w:ilvl="4"/>
-    <w:lvlOverride w:ilvl="5"/>
-    <w:lvlOverride w:ilvl="6"/>
-    <w:lvlOverride w:ilvl="7"/>
-    <w:lvlOverride w:ilvl="8"/>
   </w:num>
   <w:num w:numId="3" w16cid:durableId="468325605">
     <w:abstractNumId w:val="2"/>
-    <w:lvlOverride w:ilvl="0"/>
-    <w:lvlOverride w:ilvl="1"/>
-    <w:lvlOverride w:ilvl="2"/>
-    <w:lvlOverride w:ilvl="3"/>
-    <w:lvlOverride w:ilvl="4"/>
-    <w:lvlOverride w:ilvl="5"/>
-    <w:lvlOverride w:ilvl="6"/>
-    <w:lvlOverride w:ilvl="7"/>
-    <w:lvlOverride w:ilvl="8"/>
   </w:num>
   <w:num w:numId="4" w16cid:durableId="1275094370">
     <w:abstractNumId w:val="4"/>
-    <w:lvlOverride w:ilvl="0"/>
-    <w:lvlOverride w:ilvl="1"/>
-    <w:lvlOverride w:ilvl="2"/>
-    <w:lvlOverride w:ilvl="3"/>
-    <w:lvlOverride w:ilvl="4"/>
-    <w:lvlOverride w:ilvl="5"/>
-    <w:lvlOverride w:ilvl="6"/>
-    <w:lvlOverride w:ilvl="7"/>
-    <w:lvlOverride w:ilvl="8"/>
   </w:num>
   <w:num w:numId="5" w16cid:durableId="1800802555">
     <w:abstractNumId w:val="6"/>
-    <w:lvlOverride w:ilvl="0"/>
-    <w:lvlOverride w:ilvl="1"/>
-    <w:lvlOverride w:ilvl="2"/>
-    <w:lvlOverride w:ilvl="3"/>
-    <w:lvlOverride w:ilvl="4"/>
-    <w:lvlOverride w:ilvl="5"/>
-    <w:lvlOverride w:ilvl="6"/>
-    <w:lvlOverride w:ilvl="7"/>
-    <w:lvlOverride w:ilvl="8"/>
   </w:num>
   <w:num w:numId="6" w16cid:durableId="530652817">
     <w:abstractNumId w:val="5"/>
-    <w:lvlOverride w:ilvl="0"/>
-    <w:lvlOverride w:ilvl="1"/>
-    <w:lvlOverride w:ilvl="2"/>
-    <w:lvlOverride w:ilvl="3"/>
-    <w:lvlOverride w:ilvl="4"/>
-    <w:lvlOverride w:ilvl="5"/>
-    <w:lvlOverride w:ilvl="6"/>
-    <w:lvlOverride w:ilvl="7"/>
-    <w:lvlOverride w:ilvl="8"/>
   </w:num>
   <w:num w:numId="7" w16cid:durableId="241107303">
     <w:abstractNumId w:val="1"/>
-    <w:lvlOverride w:ilvl="0"/>
-    <w:lvlOverride w:ilvl="1"/>
-    <w:lvlOverride w:ilvl="2"/>
-    <w:lvlOverride w:ilvl="3"/>
-    <w:lvlOverride w:ilvl="4"/>
-    <w:lvlOverride w:ilvl="5"/>
-    <w:lvlOverride w:ilvl="6"/>
-    <w:lvlOverride w:ilvl="7"/>
-    <w:lvlOverride w:ilvl="8"/>
   </w:num>
   <w:num w:numId="8" w16cid:durableId="2131120507">
     <w:abstractNumId w:val="7"/>
-    <w:lvlOverride w:ilvl="0"/>
-    <w:lvlOverride w:ilvl="1"/>
-    <w:lvlOverride w:ilvl="2"/>
-    <w:lvlOverride w:ilvl="3"/>
-    <w:lvlOverride w:ilvl="4"/>
-    <w:lvlOverride w:ilvl="5"/>
-    <w:lvlOverride w:ilvl="6"/>
-    <w:lvlOverride w:ilvl="7"/>
-    <w:lvlOverride w:ilvl="8"/>
   </w:num>
   <w:num w:numId="9" w16cid:durableId="435557934">
     <w:abstractNumId w:val="3"/>
-    <w:lvlOverride w:ilvl="0"/>
-    <w:lvlOverride w:ilvl="1"/>
-    <w:lvlOverride w:ilvl="2"/>
-    <w:lvlOverride w:ilvl="3"/>
-    <w:lvlOverride w:ilvl="4"/>
-    <w:lvlOverride w:ilvl="5"/>
-    <w:lvlOverride w:ilvl="6"/>
-    <w:lvlOverride w:ilvl="7"/>
-    <w:lvlOverride w:ilvl="8"/>
+  </w:num>
+  <w:num w:numId="10" w16cid:durableId="564336066">
+    <w:abstractNumId w:val="8"/>
   </w:num>
 </w:numbering>
 </file>
@@ -4534,7 +5698,6 @@
     <w:link w:val="Heading2Char"/>
     <w:autoRedefine/>
     <w:uiPriority w:val="9"/>
-    <w:semiHidden/>
     <w:unhideWhenUsed/>
     <w:qFormat/>
     <w:rsid w:val="002802E9"/>
@@ -4561,7 +5724,6 @@
     <w:next w:val="Normal"/>
     <w:link w:val="Heading3Char"/>
     <w:uiPriority w:val="9"/>
-    <w:semiHidden/>
     <w:unhideWhenUsed/>
     <w:qFormat/>
     <w:rsid w:val="002802E9"/>
@@ -4587,7 +5749,6 @@
     <w:next w:val="Normal"/>
     <w:link w:val="Heading4Char"/>
     <w:uiPriority w:val="9"/>
-    <w:semiHidden/>
     <w:unhideWhenUsed/>
     <w:qFormat/>
     <w:rsid w:val="002802E9"/>
@@ -4744,7 +5905,6 @@
   <w:style w:type="character" w:default="1" w:styleId="DefaultParagraphFont">
     <w:name w:val="Default Paragraph Font"/>
     <w:uiPriority w:val="1"/>
-    <w:semiHidden/>
     <w:unhideWhenUsed/>
   </w:style>
   <w:style w:type="table" w:default="1" w:styleId="TableNormal">
@@ -4823,7 +5983,6 @@
     <w:basedOn w:val="DefaultParagraphFont"/>
     <w:link w:val="Heading4"/>
     <w:uiPriority w:val="9"/>
-    <w:semiHidden/>
     <w:rsid w:val="002802E9"/>
     <w:rPr>
       <w:rFonts w:asciiTheme="majorHAnsi" w:eastAsiaTheme="majorEastAsia" w:hAnsiTheme="majorHAnsi" w:cstheme="majorBidi"/>
@@ -5380,4 +6539,16 @@
     </a:ext>
   </a:extLst>
 </a:theme>
+</file>
+
+<file path=customXml/item1.xml><?xml version="1.0" encoding="utf-8"?>
+<b:Sources xmlns:b="http://schemas.openxmlformats.org/officeDocument/2006/bibliography" xmlns="http://schemas.openxmlformats.org/officeDocument/2006/bibliography" SelectedStyle="\APASixthEditionOfficeOnline.xsl" StyleName="APA" Version="6"/>
+</file>
+
+<file path=customXml/itemProps1.xml><?xml version="1.0" encoding="utf-8"?>
+<ds:datastoreItem xmlns:ds="http://schemas.openxmlformats.org/officeDocument/2006/customXml" ds:itemID="{94246554-3136-4FB1-8F33-7B4A9B8A0E62}">
+  <ds:schemaRefs>
+    <ds:schemaRef ds:uri="http://schemas.openxmlformats.org/officeDocument/2006/bibliography"/>
+  </ds:schemaRefs>
+</ds:datastoreItem>
 </file>
</xml_diff>